<commit_message>
Updated basic Calculations Handout
</commit_message>
<xml_diff>
--- a/Basic Calculation Definitions with Calculations.docx
+++ b/Basic Calculation Definitions with Calculations.docx
@@ -162,8 +162,6 @@
       <w:pPr>
         <w:ind w:left="1080"/>
       </w:pPr>
-      <w:bookmarkStart w:id="0" w:name="_GoBack"/>
-      <w:bookmarkEnd w:id="0"/>
     </w:p>
     <w:p>
       <w:pPr>
@@ -505,6 +503,17 @@
         <w:t>equation 12-2.</w:t>
       </w:r>
     </w:p>
+    <w:p/>
+    <w:p/>
+    <w:p/>
+    <w:p/>
+    <w:p/>
+    <w:p/>
+    <w:p/>
+    <w:p/>
+    <w:p/>
+    <w:p/>
+    <w:p/>
     <w:p>
       <w:pPr>
         <w:ind w:left="720"/>
@@ -513,6 +522,7 @@
         <w:rPr>
           <w:noProof/>
         </w:rPr>
+        <w:lastRenderedPageBreak/>
         <w:drawing>
           <wp:inline distT="0" distB="0" distL="0" distR="0" wp14:anchorId="0C37926E" wp14:editId="5ABC6169">
             <wp:extent cx="1704975" cy="409575"/>
@@ -552,6 +562,51 @@
     </w:p>
     <w:p>
       <w:pPr>
+        <w:ind w:left="720"/>
+      </w:pPr>
+      <w:r>
+        <w:rPr>
+          <w:noProof/>
+        </w:rPr>
+        <w:drawing>
+          <wp:inline distT="0" distB="0" distL="0" distR="0" wp14:anchorId="6D940064" wp14:editId="64055755">
+            <wp:extent cx="4921873" cy="4254500"/>
+            <wp:effectExtent l="0" t="0" r="0" b="0"/>
+            <wp:docPr id="6" name="Picture 6"/>
+            <wp:cNvGraphicFramePr>
+              <a:graphicFrameLocks xmlns:a="http://schemas.openxmlformats.org/drawingml/2006/main" noChangeAspect="1"/>
+            </wp:cNvGraphicFramePr>
+            <a:graphic xmlns:a="http://schemas.openxmlformats.org/drawingml/2006/main">
+              <a:graphicData uri="http://schemas.openxmlformats.org/drawingml/2006/picture">
+                <pic:pic xmlns:pic="http://schemas.openxmlformats.org/drawingml/2006/picture">
+                  <pic:nvPicPr>
+                    <pic:cNvPr id="1" name=""/>
+                    <pic:cNvPicPr/>
+                  </pic:nvPicPr>
+                  <pic:blipFill>
+                    <a:blip r:embed="rId9"/>
+                    <a:stretch>
+                      <a:fillRect/>
+                    </a:stretch>
+                  </pic:blipFill>
+                  <pic:spPr>
+                    <a:xfrm>
+                      <a:off x="0" y="0"/>
+                      <a:ext cx="4925708" cy="4257815"/>
+                    </a:xfrm>
+                    <a:prstGeom prst="rect">
+                      <a:avLst/>
+                    </a:prstGeom>
+                  </pic:spPr>
+                </pic:pic>
+              </a:graphicData>
+            </a:graphic>
+          </wp:inline>
+        </w:drawing>
+      </w:r>
+    </w:p>
+    <w:p>
+      <w:pPr>
         <w:pStyle w:val="ListParagraph"/>
         <w:numPr>
           <w:ilvl w:val="1"/>
@@ -596,7 +651,7 @@
                     <pic:cNvPicPr/>
                   </pic:nvPicPr>
                   <pic:blipFill>
-                    <a:blip r:embed="rId9"/>
+                    <a:blip r:embed="rId10"/>
                     <a:stretch>
                       <a:fillRect/>
                     </a:stretch>
@@ -616,6 +671,144 @@
           </wp:inline>
         </w:drawing>
       </w:r>
+    </w:p>
+    <w:p>
+      <w:pPr>
+        <w:ind w:left="720"/>
+      </w:pPr>
+      <w:r>
+        <w:rPr>
+          <w:noProof/>
+        </w:rPr>
+        <w:drawing>
+          <wp:inline distT="0" distB="0" distL="0" distR="0" wp14:anchorId="61BF2506" wp14:editId="643DD673">
+            <wp:extent cx="4654550" cy="682767"/>
+            <wp:effectExtent l="0" t="0" r="0" b="3175"/>
+            <wp:docPr id="7" name="Picture 7"/>
+            <wp:cNvGraphicFramePr>
+              <a:graphicFrameLocks xmlns:a="http://schemas.openxmlformats.org/drawingml/2006/main" noChangeAspect="1"/>
+            </wp:cNvGraphicFramePr>
+            <a:graphic xmlns:a="http://schemas.openxmlformats.org/drawingml/2006/main">
+              <a:graphicData uri="http://schemas.openxmlformats.org/drawingml/2006/picture">
+                <pic:pic xmlns:pic="http://schemas.openxmlformats.org/drawingml/2006/picture">
+                  <pic:nvPicPr>
+                    <pic:cNvPr id="1" name=""/>
+                    <pic:cNvPicPr/>
+                  </pic:nvPicPr>
+                  <pic:blipFill>
+                    <a:blip r:embed="rId11"/>
+                    <a:stretch>
+                      <a:fillRect/>
+                    </a:stretch>
+                  </pic:blipFill>
+                  <pic:spPr>
+                    <a:xfrm>
+                      <a:off x="0" y="0"/>
+                      <a:ext cx="4694227" cy="688587"/>
+                    </a:xfrm>
+                    <a:prstGeom prst="rect">
+                      <a:avLst/>
+                    </a:prstGeom>
+                  </pic:spPr>
+                </pic:pic>
+              </a:graphicData>
+            </a:graphic>
+          </wp:inline>
+        </w:drawing>
+      </w:r>
+    </w:p>
+    <w:p>
+      <w:pPr>
+        <w:ind w:left="720"/>
+      </w:pPr>
+      <w:r>
+        <w:rPr>
+          <w:noProof/>
+        </w:rPr>
+        <w:drawing>
+          <wp:inline distT="0" distB="0" distL="0" distR="0" wp14:anchorId="3A2BA7A9" wp14:editId="3A4D72A6">
+            <wp:extent cx="4724400" cy="747525"/>
+            <wp:effectExtent l="0" t="0" r="0" b="0"/>
+            <wp:docPr id="8" name="Picture 8"/>
+            <wp:cNvGraphicFramePr>
+              <a:graphicFrameLocks xmlns:a="http://schemas.openxmlformats.org/drawingml/2006/main" noChangeAspect="1"/>
+            </wp:cNvGraphicFramePr>
+            <a:graphic xmlns:a="http://schemas.openxmlformats.org/drawingml/2006/main">
+              <a:graphicData uri="http://schemas.openxmlformats.org/drawingml/2006/picture">
+                <pic:pic xmlns:pic="http://schemas.openxmlformats.org/drawingml/2006/picture">
+                  <pic:nvPicPr>
+                    <pic:cNvPr id="1" name=""/>
+                    <pic:cNvPicPr/>
+                  </pic:nvPicPr>
+                  <pic:blipFill>
+                    <a:blip r:embed="rId12"/>
+                    <a:stretch>
+                      <a:fillRect/>
+                    </a:stretch>
+                  </pic:blipFill>
+                  <pic:spPr>
+                    <a:xfrm>
+                      <a:off x="0" y="0"/>
+                      <a:ext cx="4801031" cy="759650"/>
+                    </a:xfrm>
+                    <a:prstGeom prst="rect">
+                      <a:avLst/>
+                    </a:prstGeom>
+                  </pic:spPr>
+                </pic:pic>
+              </a:graphicData>
+            </a:graphic>
+          </wp:inline>
+        </w:drawing>
+      </w:r>
+    </w:p>
+    <w:p>
+      <w:pPr>
+        <w:ind w:left="720"/>
+      </w:pPr>
+      <w:bookmarkStart w:id="0" w:name="_GoBack"/>
+      <w:r>
+        <w:rPr>
+          <w:noProof/>
+        </w:rPr>
+        <w:lastRenderedPageBreak/>
+        <w:drawing>
+          <wp:inline distT="0" distB="0" distL="0" distR="0" wp14:anchorId="074608EB" wp14:editId="1437395D">
+            <wp:extent cx="4927600" cy="930769"/>
+            <wp:effectExtent l="0" t="0" r="6350" b="3175"/>
+            <wp:docPr id="9" name="Picture 9"/>
+            <wp:cNvGraphicFramePr>
+              <a:graphicFrameLocks xmlns:a="http://schemas.openxmlformats.org/drawingml/2006/main" noChangeAspect="1"/>
+            </wp:cNvGraphicFramePr>
+            <a:graphic xmlns:a="http://schemas.openxmlformats.org/drawingml/2006/main">
+              <a:graphicData uri="http://schemas.openxmlformats.org/drawingml/2006/picture">
+                <pic:pic xmlns:pic="http://schemas.openxmlformats.org/drawingml/2006/picture">
+                  <pic:nvPicPr>
+                    <pic:cNvPr id="1" name=""/>
+                    <pic:cNvPicPr/>
+                  </pic:nvPicPr>
+                  <pic:blipFill>
+                    <a:blip r:embed="rId13"/>
+                    <a:stretch>
+                      <a:fillRect/>
+                    </a:stretch>
+                  </pic:blipFill>
+                  <pic:spPr>
+                    <a:xfrm>
+                      <a:off x="0" y="0"/>
+                      <a:ext cx="4962083" cy="937282"/>
+                    </a:xfrm>
+                    <a:prstGeom prst="rect">
+                      <a:avLst/>
+                    </a:prstGeom>
+                  </pic:spPr>
+                </pic:pic>
+              </a:graphicData>
+            </a:graphic>
+          </wp:inline>
+        </w:drawing>
+      </w:r>
+      <w:bookmarkEnd w:id="0"/>
     </w:p>
     <w:sectPr>
       <w:pgSz w:w="12240" w:h="15840"/>

</xml_diff>